<commit_message>
Relecture Figures et implémentation Observateur
</commit_message>
<xml_diff>
--- a/106_DesignPattern/Cours/Observateur/208_VersionSophie.docx
+++ b/106_DesignPattern/Cours/Observateur/208_VersionSophie.docx
@@ -204,7 +204,7 @@
           <wp:inline distT="0" distB="0" distL="0" distR="0" wp14:anchorId="3B92CD94" wp14:editId="09E5736C">
             <wp:extent cx="5713730" cy="2859405"/>
             <wp:effectExtent l="0" t="0" r="0" b="0"/>
-            <wp:docPr id="2061588050" name="Image 7" descr="Une image contenant capture d’écran, texte, graphisme, Graphique&#10;&#10;Description générée automatiquement"/>
+            <wp:docPr id="2061588050" name="Image 2061588050" descr="Une image contenant capture d’écran, texte, graphisme, Graphique&#10;&#10;Description générée automatiquement"/>
             <wp:cNvGraphicFramePr>
               <a:graphicFrameLocks xmlns:a="http://schemas.openxmlformats.org/drawingml/2006/main" noChangeAspect="1"/>
             </wp:cNvGraphicFramePr>
@@ -486,7 +486,7 @@
           <wp:inline distT="0" distB="0" distL="0" distR="0" wp14:anchorId="506B19D5" wp14:editId="71BA3111">
             <wp:extent cx="6644005" cy="3261360"/>
             <wp:effectExtent l="0" t="0" r="4445" b="0"/>
-            <wp:docPr id="203437916" name="Image 4"/>
+            <wp:docPr id="203437916" name="Image 203437916"/>
             <wp:cNvGraphicFramePr>
               <a:graphicFrameLocks xmlns:a="http://schemas.openxmlformats.org/drawingml/2006/main" noChangeAspect="1"/>
             </wp:cNvGraphicFramePr>
@@ -748,10 +748,10 @@
         </w:rPr>
         <w:lastRenderedPageBreak/>
         <w:drawing>
-          <wp:inline distT="0" distB="0" distL="0" distR="0" wp14:anchorId="2DF78D5E" wp14:editId="47C81849">
-            <wp:extent cx="2974340" cy="2954655"/>
-            <wp:effectExtent l="0" t="0" r="0" b="0"/>
-            <wp:docPr id="253954324" name="Image 13"/>
+          <wp:inline distT="0" distB="0" distL="0" distR="0" wp14:anchorId="10E2DD94" wp14:editId="5F5BCF03">
+            <wp:extent cx="2875280" cy="2727325"/>
+            <wp:effectExtent l="0" t="0" r="1270" b="0"/>
+            <wp:docPr id="1635410253" name="Image 7"/>
             <wp:cNvGraphicFramePr>
               <a:graphicFrameLocks xmlns:a="http://schemas.openxmlformats.org/drawingml/2006/main" noChangeAspect="1"/>
             </wp:cNvGraphicFramePr>
@@ -759,7 +759,7 @@
               <a:graphicData uri="http://schemas.openxmlformats.org/drawingml/2006/picture">
                 <pic:pic xmlns:pic="http://schemas.openxmlformats.org/drawingml/2006/picture">
                   <pic:nvPicPr>
-                    <pic:cNvPr id="0" name="Picture 13"/>
+                    <pic:cNvPr id="0" name="Picture 7"/>
                     <pic:cNvPicPr>
                       <a:picLocks noChangeAspect="1" noChangeArrowheads="1"/>
                     </pic:cNvPicPr>
@@ -780,7 +780,7 @@
                   <pic:spPr bwMode="auto">
                     <a:xfrm>
                       <a:off x="0" y="0"/>
-                      <a:ext cx="2974340" cy="2954655"/>
+                      <a:ext cx="2875280" cy="2727325"/>
                     </a:xfrm>
                     <a:prstGeom prst="rect">
                       <a:avLst/>
@@ -848,10 +848,10 @@
           <w:noProof/>
         </w:rPr>
         <w:drawing>
-          <wp:inline distT="0" distB="0" distL="0" distR="0" wp14:anchorId="65E4A25E" wp14:editId="62803B9F">
-            <wp:extent cx="1617345" cy="2396490"/>
-            <wp:effectExtent l="0" t="0" r="1905" b="3810"/>
-            <wp:docPr id="1307210903" name="Image 12"/>
+          <wp:inline distT="0" distB="0" distL="0" distR="0" wp14:anchorId="322F09B9" wp14:editId="119F97DB">
+            <wp:extent cx="1696720" cy="2695575"/>
+            <wp:effectExtent l="0" t="0" r="0" b="9525"/>
+            <wp:docPr id="105487572" name="Image 8"/>
             <wp:cNvGraphicFramePr>
               <a:graphicFrameLocks xmlns:a="http://schemas.openxmlformats.org/drawingml/2006/main" noChangeAspect="1"/>
             </wp:cNvGraphicFramePr>
@@ -859,7 +859,7 @@
               <a:graphicData uri="http://schemas.openxmlformats.org/drawingml/2006/picture">
                 <pic:pic xmlns:pic="http://schemas.openxmlformats.org/drawingml/2006/picture">
                   <pic:nvPicPr>
-                    <pic:cNvPr id="0" name="Picture 12"/>
+                    <pic:cNvPr id="0" name="Picture 8"/>
                     <pic:cNvPicPr>
                       <a:picLocks noChangeAspect="1" noChangeArrowheads="1"/>
                     </pic:cNvPicPr>
@@ -880,7 +880,7 @@
                   <pic:spPr bwMode="auto">
                     <a:xfrm>
                       <a:off x="0" y="0"/>
-                      <a:ext cx="1617345" cy="2396490"/>
+                      <a:ext cx="1696720" cy="2695575"/>
                     </a:xfrm>
                     <a:prstGeom prst="rect">
                       <a:avLst/>
@@ -932,10 +932,10 @@
           <w:noProof/>
         </w:rPr>
         <w:drawing>
-          <wp:inline distT="0" distB="0" distL="0" distR="0" wp14:anchorId="18045993" wp14:editId="751A69B0">
-            <wp:extent cx="5514975" cy="2887345"/>
-            <wp:effectExtent l="0" t="0" r="9525" b="8255"/>
-            <wp:docPr id="1981837075" name="Image 9" descr="Une image contenant texte, capture d’écran, diagramme, ligne&#10;&#10;Description générée automatiquement"/>
+          <wp:inline distT="0" distB="0" distL="0" distR="0" wp14:anchorId="5CF49230" wp14:editId="616C920C">
+            <wp:extent cx="6644005" cy="2119630"/>
+            <wp:effectExtent l="0" t="0" r="4445" b="0"/>
+            <wp:docPr id="841768575" name="Image 2"/>
             <wp:cNvGraphicFramePr>
               <a:graphicFrameLocks xmlns:a="http://schemas.openxmlformats.org/drawingml/2006/main" noChangeAspect="1"/>
             </wp:cNvGraphicFramePr>
@@ -943,7 +943,7 @@
               <a:graphicData uri="http://schemas.openxmlformats.org/drawingml/2006/picture">
                 <pic:pic xmlns:pic="http://schemas.openxmlformats.org/drawingml/2006/picture">
                   <pic:nvPicPr>
-                    <pic:cNvPr id="1981837075" name="Image 9" descr="Une image contenant texte, capture d’écran, diagramme, ligne&#10;&#10;Description générée automatiquement"/>
+                    <pic:cNvPr id="0" name="Picture 2"/>
                     <pic:cNvPicPr>
                       <a:picLocks noChangeAspect="1" noChangeArrowheads="1"/>
                     </pic:cNvPicPr>
@@ -964,7 +964,7 @@
                   <pic:spPr bwMode="auto">
                     <a:xfrm>
                       <a:off x="0" y="0"/>
-                      <a:ext cx="5514975" cy="2887345"/>
+                      <a:ext cx="6644005" cy="2119630"/>
                     </a:xfrm>
                     <a:prstGeom prst="rect">
                       <a:avLst/>
@@ -1001,10 +1001,10 @@
           <w:noProof/>
         </w:rPr>
         <w:drawing>
-          <wp:inline distT="0" distB="0" distL="0" distR="0" wp14:anchorId="361870B6" wp14:editId="37D786CC">
-            <wp:extent cx="5871210" cy="2291080"/>
-            <wp:effectExtent l="0" t="0" r="0" b="0"/>
-            <wp:docPr id="781328178" name="Image 11"/>
+          <wp:inline distT="0" distB="0" distL="0" distR="0" wp14:anchorId="2E7135C0" wp14:editId="7EFC8296">
+            <wp:extent cx="6644005" cy="1633220"/>
+            <wp:effectExtent l="0" t="0" r="4445" b="5080"/>
+            <wp:docPr id="263834373" name="Image 3"/>
             <wp:cNvGraphicFramePr>
               <a:graphicFrameLocks xmlns:a="http://schemas.openxmlformats.org/drawingml/2006/main" noChangeAspect="1"/>
             </wp:cNvGraphicFramePr>
@@ -1012,7 +1012,7 @@
               <a:graphicData uri="http://schemas.openxmlformats.org/drawingml/2006/picture">
                 <pic:pic xmlns:pic="http://schemas.openxmlformats.org/drawingml/2006/picture">
                   <pic:nvPicPr>
-                    <pic:cNvPr id="0" name="Picture 11"/>
+                    <pic:cNvPr id="0" name="Picture 3"/>
                     <pic:cNvPicPr>
                       <a:picLocks noChangeAspect="1" noChangeArrowheads="1"/>
                     </pic:cNvPicPr>
@@ -1033,7 +1033,7 @@
                   <pic:spPr bwMode="auto">
                     <a:xfrm>
                       <a:off x="0" y="0"/>
-                      <a:ext cx="5871210" cy="2291080"/>
+                      <a:ext cx="6644005" cy="1633220"/>
                     </a:xfrm>
                     <a:prstGeom prst="rect">
                       <a:avLst/>
@@ -1067,10 +1067,10 @@
           <w:noProof/>
         </w:rPr>
         <w:drawing>
-          <wp:inline distT="0" distB="0" distL="0" distR="0" wp14:anchorId="5ADF7D9C" wp14:editId="56531D81">
-            <wp:extent cx="6381750" cy="2069465"/>
-            <wp:effectExtent l="0" t="0" r="0" b="6985"/>
-            <wp:docPr id="2021976866" name="Image 10" descr="Une image contenant texte, capture d’écran, diagramme, ligne&#10;&#10;Description générée automatiquement"/>
+          <wp:inline distT="0" distB="0" distL="0" distR="0" wp14:anchorId="1682A11A" wp14:editId="63BB1704">
+            <wp:extent cx="6432550" cy="2056130"/>
+            <wp:effectExtent l="0" t="0" r="6350" b="1270"/>
+            <wp:docPr id="40727412" name="Image 4"/>
             <wp:cNvGraphicFramePr>
               <a:graphicFrameLocks xmlns:a="http://schemas.openxmlformats.org/drawingml/2006/main" noChangeAspect="1"/>
             </wp:cNvGraphicFramePr>
@@ -1078,7 +1078,7 @@
               <a:graphicData uri="http://schemas.openxmlformats.org/drawingml/2006/picture">
                 <pic:pic xmlns:pic="http://schemas.openxmlformats.org/drawingml/2006/picture">
                   <pic:nvPicPr>
-                    <pic:cNvPr id="2021976866" name="Image 10" descr="Une image contenant texte, capture d’écran, diagramme, ligne&#10;&#10;Description générée automatiquement"/>
+                    <pic:cNvPr id="0" name="Picture 4"/>
                     <pic:cNvPicPr>
                       <a:picLocks noChangeAspect="1" noChangeArrowheads="1"/>
                     </pic:cNvPicPr>
@@ -1099,7 +1099,7 @@
                   <pic:spPr bwMode="auto">
                     <a:xfrm>
                       <a:off x="0" y="0"/>
-                      <a:ext cx="6381750" cy="2069465"/>
+                      <a:ext cx="6432550" cy="2056130"/>
                     </a:xfrm>
                     <a:prstGeom prst="rect">
                       <a:avLst/>
@@ -1134,10 +1134,10 @@
           <w:noProof/>
         </w:rPr>
         <w:drawing>
-          <wp:inline distT="0" distB="0" distL="0" distR="0" wp14:anchorId="4FD5B273" wp14:editId="13BF4AE8">
-            <wp:extent cx="6285230" cy="3205480"/>
-            <wp:effectExtent l="0" t="0" r="1270" b="0"/>
-            <wp:docPr id="104346721" name="Image 8"/>
+          <wp:inline distT="0" distB="0" distL="0" distR="0" wp14:anchorId="35BCE486" wp14:editId="56808887">
+            <wp:extent cx="6390005" cy="2822575"/>
+            <wp:effectExtent l="0" t="0" r="0" b="0"/>
+            <wp:docPr id="930532156" name="Image 10"/>
             <wp:cNvGraphicFramePr>
               <a:graphicFrameLocks xmlns:a="http://schemas.openxmlformats.org/drawingml/2006/main" noChangeAspect="1"/>
             </wp:cNvGraphicFramePr>
@@ -1145,7 +1145,7 @@
               <a:graphicData uri="http://schemas.openxmlformats.org/drawingml/2006/picture">
                 <pic:pic xmlns:pic="http://schemas.openxmlformats.org/drawingml/2006/picture">
                   <pic:nvPicPr>
-                    <pic:cNvPr id="0" name="Picture 8"/>
+                    <pic:cNvPr id="0" name="Picture 10"/>
                     <pic:cNvPicPr>
                       <a:picLocks noChangeAspect="1" noChangeArrowheads="1"/>
                     </pic:cNvPicPr>
@@ -1166,7 +1166,7 @@
                   <pic:spPr bwMode="auto">
                     <a:xfrm>
                       <a:off x="0" y="0"/>
-                      <a:ext cx="6285230" cy="3205480"/>
+                      <a:ext cx="6390005" cy="2822575"/>
                     </a:xfrm>
                     <a:prstGeom prst="rect">
                       <a:avLst/>

</xml_diff>